<commit_message>
add a license.txt file
</commit_message>
<xml_diff>
--- a/learngit.docx
+++ b/learngit.docx
@@ -229,9 +229,114 @@
           <w:rFonts w:hint="eastAsia"/>
         </w:rPr>
       </w:pPr>
+      <w:r>
+        <w:rPr>
+          <w:rFonts w:hint="eastAsia"/>
+        </w:rPr>
+        <w:t>文件修改与提交</w:t>
+      </w:r>
+    </w:p>
+    <w:p>
+      <w:r>
+        <w:t>Git add &lt;files&gt;</w:t>
+      </w:r>
+      <w:r>
+        <w:rPr>
+          <w:rFonts w:hint="eastAsia"/>
+        </w:rPr>
+        <w:t>：将f</w:t>
+      </w:r>
+      <w:r>
+        <w:t>iles</w:t>
+      </w:r>
+      <w:r>
+        <w:rPr>
+          <w:rFonts w:hint="eastAsia"/>
+        </w:rPr>
+        <w:t>添加到暂存区中，为c</w:t>
+      </w:r>
+      <w:r>
+        <w:t>o</w:t>
+      </w:r>
       <w:bookmarkStart w:id="0" w:name="_GoBack"/>
       <w:bookmarkEnd w:id="0"/>
+      <w:r>
+        <w:t>mmit</w:t>
+      </w:r>
+      <w:r>
+        <w:rPr>
+          <w:rFonts w:hint="eastAsia"/>
+        </w:rPr>
+        <w:t>命令做准备，这是c</w:t>
+      </w:r>
+      <w:r>
+        <w:t>ommit</w:t>
+      </w:r>
+      <w:r>
+        <w:rPr>
+          <w:rFonts w:hint="eastAsia"/>
+        </w:rPr>
+        <w:t>命令的准备动作；</w:t>
+      </w:r>
     </w:p>
+    <w:p>
+      <w:pPr>
+        <w:rPr>
+          <w:rFonts w:hint="eastAsia"/>
+        </w:rPr>
+      </w:pPr>
+      <w:r>
+        <w:t>Git commit -m “msg”</w:t>
+      </w:r>
+      <w:r>
+        <w:rPr>
+          <w:rFonts w:hint="eastAsia"/>
+        </w:rPr>
+        <w:t>：</w:t>
+      </w:r>
+      <w:proofErr w:type="gramStart"/>
+      <w:r>
+        <w:rPr>
+          <w:rFonts w:hint="eastAsia"/>
+        </w:rPr>
+        <w:t>前之前</w:t>
+      </w:r>
+      <w:proofErr w:type="gramEnd"/>
+      <w:r>
+        <w:rPr>
+          <w:rFonts w:hint="eastAsia"/>
+        </w:rPr>
+        <w:t>a</w:t>
+      </w:r>
+      <w:r>
+        <w:t>dd</w:t>
+      </w:r>
+      <w:r>
+        <w:rPr>
+          <w:rFonts w:hint="eastAsia"/>
+        </w:rPr>
+        <w:t>进暂存区中的f</w:t>
+      </w:r>
+      <w:r>
+        <w:t>iles</w:t>
+      </w:r>
+      <w:r>
+        <w:rPr>
+          <w:rFonts w:hint="eastAsia"/>
+        </w:rPr>
+        <w:t>往m</w:t>
+      </w:r>
+      <w:r>
+        <w:t>aster</w:t>
+      </w:r>
+      <w:r>
+        <w:rPr>
+          <w:rFonts w:hint="eastAsia"/>
+        </w:rPr>
+        <w:t>分支上提交更改；</w:t>
+      </w:r>
+    </w:p>
+    <w:p/>
     <w:sectPr>
       <w:pgSz w:w="11906" w:h="16838"/>
       <w:pgMar w:top="1440" w:right="1800" w:bottom="1440" w:left="1800" w:header="851" w:footer="992" w:gutter="0"/>

</xml_diff>

<commit_message>
learngit.docx add a picture
</commit_message>
<xml_diff>
--- a/learngit.docx
+++ b/learngit.docx
@@ -213,6 +213,11 @@
       </w:r>
     </w:p>
     <w:p>
+      <w:pPr>
+        <w:rPr>
+          <w:rFonts w:hint="eastAsia"/>
+        </w:rPr>
+      </w:pPr>
       <w:r>
         <w:t>Git</w:t>
       </w:r>
@@ -230,6 +235,60 @@
           <w:rFonts w:hint="eastAsia"/>
         </w:rPr>
         <w:t>仓库中进行管理，只是不知道每次二进制文件做了哪些改动，仅此而已。</w:t>
+      </w:r>
+      <w:r>
+        <w:rPr>
+          <w:rFonts w:hint="eastAsia"/>
+          <w:color w:val="FF0000"/>
+        </w:rPr>
+        <w:t>但是，经过实践，我惊奇地发现，g</w:t>
+      </w:r>
+      <w:r>
+        <w:rPr>
+          <w:color w:val="FF0000"/>
+        </w:rPr>
+        <w:t xml:space="preserve">it </w:t>
+      </w:r>
+      <w:r>
+        <w:rPr>
+          <w:rFonts w:hint="eastAsia"/>
+          <w:color w:val="FF0000"/>
+        </w:rPr>
+        <w:t>已经可以支持w</w:t>
+      </w:r>
+      <w:r>
+        <w:rPr>
+          <w:color w:val="FF0000"/>
+        </w:rPr>
+        <w:t>ord</w:t>
+      </w:r>
+      <w:r>
+        <w:rPr>
+          <w:rFonts w:hint="eastAsia"/>
+          <w:color w:val="FF0000"/>
+        </w:rPr>
+        <w:t>文件内容变动显示了！</w:t>
+      </w:r>
+      <w:proofErr w:type="spellStart"/>
+      <w:r>
+        <w:rPr>
+          <w:rFonts w:hint="eastAsia"/>
+          <w:color w:val="FF0000"/>
+        </w:rPr>
+        <w:t>F</w:t>
+      </w:r>
+      <w:r>
+        <w:rPr>
+          <w:color w:val="FF0000"/>
+        </w:rPr>
+        <w:t>antansy</w:t>
+      </w:r>
+      <w:proofErr w:type="spellEnd"/>
+      <w:r>
+        <w:rPr>
+          <w:color w:val="FF0000"/>
+        </w:rPr>
+        <w:t>!</w:t>
       </w:r>
     </w:p>
     <w:p>
@@ -353,6 +412,50 @@
           <w:sz w:val="28"/>
           <w:szCs w:val="28"/>
         </w:rPr>
+        <w:t>仓库状态</w:t>
+      </w:r>
+    </w:p>
+    <w:p>
+      <w:r>
+        <w:t>Git status:</w:t>
+      </w:r>
+      <w:r>
+        <w:rPr>
+          <w:rFonts w:hint="eastAsia"/>
+        </w:rPr>
+        <w:t>显示工作区的状态</w:t>
+      </w:r>
+    </w:p>
+    <w:p>
+      <w:pPr>
+        <w:rPr>
+          <w:rFonts w:hint="eastAsia"/>
+        </w:rPr>
+      </w:pPr>
+      <w:r>
+        <w:t>Git diff:</w:t>
+      </w:r>
+      <w:r>
+        <w:rPr>
+          <w:rFonts w:hint="eastAsia"/>
+        </w:rPr>
+        <w:t>查看文件修改内容</w:t>
+      </w:r>
+    </w:p>
+    <w:p>
+      <w:pPr>
+        <w:pStyle w:val="2"/>
+        <w:rPr>
+          <w:sz w:val="28"/>
+          <w:szCs w:val="28"/>
+        </w:rPr>
+      </w:pPr>
+      <w:r>
+        <w:rPr>
+          <w:rFonts w:hint="eastAsia"/>
+          <w:sz w:val="28"/>
+          <w:szCs w:val="28"/>
+        </w:rPr>
         <w:t>时光穿梭机</w:t>
       </w:r>
     </w:p>
@@ -439,13 +542,7 @@
     </w:p>
     <w:p>
       <w:r>
-        <w:t>Git reset –</w:t>
-      </w:r>
-      <w:r>
-        <w:t>-</w:t>
-      </w:r>
-      <w:r>
-        <w:t>hard HEAD^:</w:t>
+        <w:t>Git reset –-hard HEAD^:</w:t>
       </w:r>
       <w:r>
         <w:rPr>
@@ -486,39 +583,88 @@
           <w:rFonts w:hint="eastAsia"/>
         </w:rPr>
         <w:t>当不记得版本号时，可以用：</w:t>
-      </w:r>
-    </w:p>
-    <w:p>
-      <w:pPr>
-        <w:rPr>
-          <w:rFonts w:hint="eastAsia"/>
-        </w:rPr>
-      </w:pPr>
-      <w:r>
-        <w:t xml:space="preserve">Git </w:t>
-      </w:r>
-      <w:proofErr w:type="spellStart"/>
-      <w:r>
-        <w:t>reflog</w:t>
-      </w:r>
-      <w:proofErr w:type="spellEnd"/>
-      <w:r>
-        <w:rPr>
-          <w:rFonts w:hint="eastAsia"/>
-        </w:rPr>
-        <w:t>：显示每一次c</w:t>
-      </w:r>
-      <w:r>
-        <w:t>ommit</w:t>
-      </w:r>
-      <w:r>
-        <w:rPr>
-          <w:rFonts w:hint="eastAsia"/>
-        </w:rPr>
-        <w:t>命令。</w:t>
       </w:r>
       <w:bookmarkStart w:id="0" w:name="_GoBack"/>
       <w:bookmarkEnd w:id="0"/>
+    </w:p>
+    <w:p>
+      <w:r>
+        <w:t xml:space="preserve">Git </w:t>
+      </w:r>
+      <w:proofErr w:type="spellStart"/>
+      <w:r>
+        <w:t>reflog</w:t>
+      </w:r>
+      <w:proofErr w:type="spellEnd"/>
+      <w:r>
+        <w:rPr>
+          <w:rFonts w:hint="eastAsia"/>
+        </w:rPr>
+        <w:t>：显示每一次c</w:t>
+      </w:r>
+      <w:r>
+        <w:t>ommit</w:t>
+      </w:r>
+      <w:r>
+        <w:rPr>
+          <w:rFonts w:hint="eastAsia"/>
+        </w:rPr>
+        <w:t>命令。</w:t>
+      </w:r>
+    </w:p>
+    <w:p>
+      <w:pPr>
+        <w:rPr>
+          <w:rFonts w:hint="eastAsia"/>
+        </w:rPr>
+      </w:pPr>
+      <w:r>
+        <w:rPr>
+          <w:rFonts w:hint="eastAsia"/>
+          <w:noProof/>
+        </w:rPr>
+        <w:drawing>
+          <wp:inline distT="0" distB="0" distL="0" distR="0" wp14:anchorId="7AE2CE32" wp14:editId="00DEA334">
+            <wp:extent cx="4419048" cy="590476"/>
+            <wp:effectExtent l="0" t="0" r="635" b="635"/>
+            <wp:docPr id="1" name="图片 1"/>
+            <wp:cNvGraphicFramePr>
+              <a:graphicFrameLocks xmlns:a="http://schemas.openxmlformats.org/drawingml/2006/main" noChangeAspect="1"/>
+            </wp:cNvGraphicFramePr>
+            <a:graphic xmlns:a="http://schemas.openxmlformats.org/drawingml/2006/main">
+              <a:graphicData uri="http://schemas.openxmlformats.org/drawingml/2006/picture">
+                <pic:pic xmlns:pic="http://schemas.openxmlformats.org/drawingml/2006/picture">
+                  <pic:nvPicPr>
+                    <pic:cNvPr id="1" name="title.png"/>
+                    <pic:cNvPicPr/>
+                  </pic:nvPicPr>
+                  <pic:blipFill>
+                    <a:blip r:embed="rId4">
+                      <a:extLst>
+                        <a:ext uri="{28A0092B-C50C-407E-A947-70E740481C1C}">
+                          <a14:useLocalDpi xmlns:a14="http://schemas.microsoft.com/office/drawing/2010/main" val="0"/>
+                        </a:ext>
+                      </a:extLst>
+                    </a:blip>
+                    <a:stretch>
+                      <a:fillRect/>
+                    </a:stretch>
+                  </pic:blipFill>
+                  <pic:spPr>
+                    <a:xfrm>
+                      <a:off x="0" y="0"/>
+                      <a:ext cx="4419048" cy="590476"/>
+                    </a:xfrm>
+                    <a:prstGeom prst="rect">
+                      <a:avLst/>
+                    </a:prstGeom>
+                  </pic:spPr>
+                </pic:pic>
+              </a:graphicData>
+            </a:graphic>
+          </wp:inline>
+        </w:drawing>
+      </w:r>
     </w:p>
     <w:p/>
     <w:sectPr>

</xml_diff>

<commit_message>
learngit.docx: delete the picture
</commit_message>
<xml_diff>
--- a/learngit.docx
+++ b/learngit.docx
@@ -213,11 +213,6 @@
       </w:r>
     </w:p>
     <w:p>
-      <w:pPr>
-        <w:rPr>
-          <w:rFonts w:hint="eastAsia"/>
-        </w:rPr>
-      </w:pPr>
       <w:r>
         <w:t>Git</w:t>
       </w:r>
@@ -427,11 +422,6 @@
       </w:r>
     </w:p>
     <w:p>
-      <w:pPr>
-        <w:rPr>
-          <w:rFonts w:hint="eastAsia"/>
-        </w:rPr>
-      </w:pPr>
       <w:r>
         <w:t>Git diff:</w:t>
       </w:r>
@@ -584,87 +574,50 @@
         </w:rPr>
         <w:t>当不记得版本号时，可以用：</w:t>
       </w:r>
+    </w:p>
+    <w:p>
+      <w:r>
+        <w:t xml:space="preserve">Git </w:t>
+      </w:r>
+      <w:proofErr w:type="spellStart"/>
+      <w:r>
+        <w:t>reflog</w:t>
+      </w:r>
+      <w:proofErr w:type="spellEnd"/>
+      <w:r>
+        <w:rPr>
+          <w:rFonts w:hint="eastAsia"/>
+        </w:rPr>
+        <w:t>：显示每一次c</w:t>
+      </w:r>
+      <w:r>
+        <w:t>ommit</w:t>
+      </w:r>
+      <w:r>
+        <w:rPr>
+          <w:rFonts w:hint="eastAsia"/>
+        </w:rPr>
+        <w:t>命令。</w:t>
+      </w:r>
+    </w:p>
+    <w:p>
+      <w:pPr>
+        <w:pStyle w:val="2"/>
+        <w:rPr>
+          <w:sz w:val="28"/>
+          <w:szCs w:val="28"/>
+        </w:rPr>
+      </w:pPr>
+      <w:r>
+        <w:rPr>
+          <w:rFonts w:hint="eastAsia"/>
+          <w:sz w:val="28"/>
+          <w:szCs w:val="28"/>
+        </w:rPr>
+        <w:t>管理修改</w:t>
+      </w:r>
       <w:bookmarkStart w:id="0" w:name="_GoBack"/>
       <w:bookmarkEnd w:id="0"/>
-    </w:p>
-    <w:p>
-      <w:r>
-        <w:t xml:space="preserve">Git </w:t>
-      </w:r>
-      <w:proofErr w:type="spellStart"/>
-      <w:r>
-        <w:t>reflog</w:t>
-      </w:r>
-      <w:proofErr w:type="spellEnd"/>
-      <w:r>
-        <w:rPr>
-          <w:rFonts w:hint="eastAsia"/>
-        </w:rPr>
-        <w:t>：显示每一次c</w:t>
-      </w:r>
-      <w:r>
-        <w:t>ommit</w:t>
-      </w:r>
-      <w:r>
-        <w:rPr>
-          <w:rFonts w:hint="eastAsia"/>
-        </w:rPr>
-        <w:t>命令。</w:t>
-      </w:r>
-    </w:p>
-    <w:p>
-      <w:pPr>
-        <w:rPr>
-          <w:rFonts w:hint="eastAsia"/>
-        </w:rPr>
-      </w:pPr>
-      <w:r>
-        <w:rPr>
-          <w:rFonts w:hint="eastAsia"/>
-          <w:noProof/>
-        </w:rPr>
-        <w:drawing>
-          <wp:inline distT="0" distB="0" distL="0" distR="0" wp14:anchorId="7AE2CE32" wp14:editId="00DEA334">
-            <wp:extent cx="4419048" cy="590476"/>
-            <wp:effectExtent l="0" t="0" r="635" b="635"/>
-            <wp:docPr id="1" name="图片 1"/>
-            <wp:cNvGraphicFramePr>
-              <a:graphicFrameLocks xmlns:a="http://schemas.openxmlformats.org/drawingml/2006/main" noChangeAspect="1"/>
-            </wp:cNvGraphicFramePr>
-            <a:graphic xmlns:a="http://schemas.openxmlformats.org/drawingml/2006/main">
-              <a:graphicData uri="http://schemas.openxmlformats.org/drawingml/2006/picture">
-                <pic:pic xmlns:pic="http://schemas.openxmlformats.org/drawingml/2006/picture">
-                  <pic:nvPicPr>
-                    <pic:cNvPr id="1" name="title.png"/>
-                    <pic:cNvPicPr/>
-                  </pic:nvPicPr>
-                  <pic:blipFill>
-                    <a:blip r:embed="rId4">
-                      <a:extLst>
-                        <a:ext uri="{28A0092B-C50C-407E-A947-70E740481C1C}">
-                          <a14:useLocalDpi xmlns:a14="http://schemas.microsoft.com/office/drawing/2010/main" val="0"/>
-                        </a:ext>
-                      </a:extLst>
-                    </a:blip>
-                    <a:stretch>
-                      <a:fillRect/>
-                    </a:stretch>
-                  </pic:blipFill>
-                  <pic:spPr>
-                    <a:xfrm>
-                      <a:off x="0" y="0"/>
-                      <a:ext cx="4419048" cy="590476"/>
-                    </a:xfrm>
-                    <a:prstGeom prst="rect">
-                      <a:avLst/>
-                    </a:prstGeom>
-                  </pic:spPr>
-                </pic:pic>
-              </a:graphicData>
-            </a:graphic>
-          </wp:inline>
-        </w:drawing>
-      </w:r>
     </w:p>
     <w:p/>
     <w:sectPr>

</xml_diff>